<commit_message>
Envoi de mes fichier existants
</commit_message>
<xml_diff>
--- a/A faire.docx
+++ b/A faire.docx
@@ -88,36 +88,18 @@
         </w:numPr>
       </w:pPr>
       <w:r>
-        <w:t xml:space="preserve">Mettre </w:t>
-      </w:r>
-      <w:proofErr w:type="gramStart"/>
-      <w:r>
-        <w:t>les couleur</w:t>
-      </w:r>
-      <w:proofErr w:type="gramEnd"/>
-      <w:r>
-        <w:t xml:space="preserve"> par produits</w:t>
+        <w:t>Mettre les couleur par produits</w:t>
       </w:r>
     </w:p>
     <w:p/>
     <w:p>
-      <w:proofErr w:type="spellStart"/>
-      <w:r>
-        <w:t>Developpeur</w:t>
-      </w:r>
-      <w:proofErr w:type="spellEnd"/>
-      <w:r>
-        <w:t xml:space="preserve"> web</w:t>
-      </w:r>
-    </w:p>
-    <w:p>
-      <w:proofErr w:type="spellStart"/>
-      <w:r>
-        <w:t>Devops</w:t>
-      </w:r>
-      <w:proofErr w:type="spellEnd"/>
-      <w:r>
-        <w:t xml:space="preserve"> </w:t>
+      <w:r>
+        <w:t>Developpeur web</w:t>
+      </w:r>
+    </w:p>
+    <w:p>
+      <w:r>
+        <w:t xml:space="preserve">Devops </w:t>
       </w:r>
     </w:p>
     <w:p>
@@ -131,17 +113,18 @@
       </w:r>
     </w:p>
     <w:p>
+      <w:r>
+        <w:t>Developpeur application mobile</w:t>
+      </w:r>
+    </w:p>
+    <w:p/>
+    <w:p>
+      <w:r>
+        <w:t>test</w:t>
+      </w:r>
       <w:bookmarkStart w:id="0" w:name="_GoBack"/>
-      <w:proofErr w:type="spellStart"/>
-      <w:r>
-        <w:t>Developpeur</w:t>
-      </w:r>
-      <w:proofErr w:type="spellEnd"/>
-      <w:r>
-        <w:t xml:space="preserve"> application mobile</w:t>
-      </w:r>
-    </w:p>
-    <w:bookmarkEnd w:id="0"/>
+      <w:bookmarkEnd w:id="0"/>
+    </w:p>
     <w:p/>
     <w:p/>
     <w:sectPr>
@@ -287,7 +270,7 @@
     </w:rPrDefault>
     <w:pPrDefault/>
   </w:docDefaults>
-  <w:latentStyles w:defLockedState="0" w:defUIPriority="99" w:defSemiHidden="0" w:defUnhideWhenUsed="0" w:defQFormat="0" w:count="377">
+  <w:latentStyles w:defLockedState="0" w:defUIPriority="99" w:defSemiHidden="0" w:defUnhideWhenUsed="0" w:defQFormat="0" w:count="376">
     <w:lsdException w:name="Normal" w:uiPriority="0" w:qFormat="1"/>
     <w:lsdException w:name="heading 1" w:uiPriority="9" w:qFormat="1"/>
     <w:lsdException w:name="heading 2" w:semiHidden="1" w:uiPriority="9" w:unhideWhenUsed="1" w:qFormat="1"/>
@@ -393,6 +376,7 @@
     <w:lsdException w:name="HTML Sample" w:semiHidden="1" w:unhideWhenUsed="1"/>
     <w:lsdException w:name="HTML Typewriter" w:semiHidden="1" w:unhideWhenUsed="1"/>
     <w:lsdException w:name="HTML Variable" w:semiHidden="1" w:unhideWhenUsed="1"/>
+    <w:lsdException w:name="Normal Table" w:semiHidden="1" w:unhideWhenUsed="1"/>
     <w:lsdException w:name="annotation subject" w:semiHidden="1" w:unhideWhenUsed="1"/>
     <w:lsdException w:name="No List" w:semiHidden="1" w:unhideWhenUsed="1"/>
     <w:lsdException w:name="Outline List 1" w:semiHidden="1" w:unhideWhenUsed="1"/>
@@ -438,9 +422,11 @@
     <w:lsdException w:name="Table Subtle 1" w:semiHidden="1" w:unhideWhenUsed="1"/>
     <w:lsdException w:name="Table Subtle 2" w:semiHidden="1" w:unhideWhenUsed="1"/>
     <w:lsdException w:name="Table Web 1" w:semiHidden="1" w:unhideWhenUsed="1"/>
+    <w:lsdException w:name="Table Web 2" w:semiHidden="1" w:unhideWhenUsed="1"/>
     <w:lsdException w:name="Table Web 3" w:semiHidden="1" w:unhideWhenUsed="1"/>
     <w:lsdException w:name="Balloon Text" w:semiHidden="1" w:unhideWhenUsed="1"/>
     <w:lsdException w:name="Table Grid" w:uiPriority="39"/>
+    <w:lsdException w:name="Table Theme" w:semiHidden="1" w:unhideWhenUsed="1"/>
     <w:lsdException w:name="Placeholder Text" w:semiHidden="1"/>
     <w:lsdException w:name="No Spacing" w:uiPriority="1" w:qFormat="1"/>
     <w:lsdException w:name="Light Shading" w:uiPriority="60"/>
@@ -661,7 +647,6 @@
     <w:lsdException w:name="Hashtag" w:semiHidden="1" w:unhideWhenUsed="1"/>
     <w:lsdException w:name="Unresolved Mention" w:semiHidden="1" w:unhideWhenUsed="1"/>
     <w:lsdException w:name="Smart Link" w:semiHidden="1" w:unhideWhenUsed="1"/>
-    <w:lsdException w:name="Smart Link Error" w:semiHidden="1" w:unhideWhenUsed="1"/>
   </w:latentStyles>
   <w:style w:type="paragraph" w:default="1" w:styleId="Normal">
     <w:name w:val="Normal"/>

</xml_diff>